<commit_message>
Project tot nu toe
</commit_message>
<xml_diff>
--- a/Documentatie/Assetlist v2.docx
+++ b/Documentatie/Assetlist v2.docx
@@ -567,354 +567,357 @@
           <w:p>
             <w:proofErr w:type="spellStart"/>
             <w:r>
-              <w:t>Seija</w:t>
-            </w:r>
-            <w:proofErr w:type="spellEnd"/>
-            <w:r>
-              <w:t xml:space="preserve"> H.</w:t>
-            </w:r>
-          </w:p>
-        </w:tc>
-        <w:tc>
-          <w:tcPr>
-            <w:tcW w:w="873" w:type="dxa"/>
-          </w:tcPr>
-          <w:p/>
-        </w:tc>
-      </w:tr>
-      <w:tr>
-        <w:trPr>
-          <w:trHeight w:val="265"/>
-        </w:trPr>
-        <w:tc>
-          <w:tcPr>
-            <w:tcW w:w="4096" w:type="dxa"/>
-          </w:tcPr>
-          <w:p>
-            <w:r>
-              <w:t>Den</w:t>
-            </w:r>
-          </w:p>
-        </w:tc>
-        <w:tc>
-          <w:tcPr>
-            <w:tcW w:w="4098" w:type="dxa"/>
-          </w:tcPr>
-          <w:p>
-            <w:r>
-              <w:t>Jesse M.</w:t>
-            </w:r>
-          </w:p>
-        </w:tc>
-        <w:tc>
-          <w:tcPr>
-            <w:tcW w:w="873" w:type="dxa"/>
-          </w:tcPr>
-          <w:p>
-            <w:r>
-              <w:t>X</w:t>
-            </w:r>
-          </w:p>
-        </w:tc>
-      </w:tr>
-      <w:tr>
-        <w:trPr>
-          <w:trHeight w:val="276"/>
-        </w:trPr>
-        <w:tc>
-          <w:tcPr>
-            <w:tcW w:w="4096" w:type="dxa"/>
-          </w:tcPr>
-          <w:p>
-            <w:r>
-              <w:t>Rotsen (Grotere stenen Rienk)</w:t>
-            </w:r>
-          </w:p>
-        </w:tc>
-        <w:tc>
-          <w:tcPr>
-            <w:tcW w:w="4098" w:type="dxa"/>
-          </w:tcPr>
-          <w:p/>
-        </w:tc>
-        <w:tc>
-          <w:tcPr>
-            <w:tcW w:w="873" w:type="dxa"/>
-          </w:tcPr>
-          <w:p/>
-        </w:tc>
-      </w:tr>
-      <w:tr>
-        <w:trPr>
-          <w:trHeight w:val="429"/>
-        </w:trPr>
-        <w:tc>
-          <w:tcPr>
-            <w:tcW w:w="4096" w:type="dxa"/>
-          </w:tcPr>
-          <w:p>
-            <w:r>
-              <w:t>Planten</w:t>
-            </w:r>
-          </w:p>
-        </w:tc>
-        <w:tc>
-          <w:tcPr>
-            <w:tcW w:w="4098" w:type="dxa"/>
-          </w:tcPr>
-          <w:p/>
-        </w:tc>
-        <w:tc>
-          <w:tcPr>
-            <w:tcW w:w="873" w:type="dxa"/>
-          </w:tcPr>
-          <w:p/>
-        </w:tc>
-      </w:tr>
-      <w:tr>
-        <w:trPr>
-          <w:trHeight w:val="265"/>
-        </w:trPr>
-        <w:tc>
-          <w:tcPr>
-            <w:tcW w:w="4096" w:type="dxa"/>
-          </w:tcPr>
-          <w:p>
-            <w:r>
-              <w:t>Bloemen</w:t>
-            </w:r>
-          </w:p>
-        </w:tc>
-        <w:tc>
-          <w:tcPr>
-            <w:tcW w:w="4098" w:type="dxa"/>
-          </w:tcPr>
-          <w:p/>
-        </w:tc>
-        <w:tc>
-          <w:tcPr>
-            <w:tcW w:w="873" w:type="dxa"/>
-          </w:tcPr>
-          <w:p/>
-        </w:tc>
-      </w:tr>
-      <w:tr>
-        <w:trPr>
-          <w:trHeight w:val="265"/>
-        </w:trPr>
-        <w:tc>
-          <w:tcPr>
-            <w:tcW w:w="4096" w:type="dxa"/>
-          </w:tcPr>
-          <w:p>
-            <w:r>
-              <w:t>Gras</w:t>
-            </w:r>
-          </w:p>
-        </w:tc>
-        <w:tc>
-          <w:tcPr>
-            <w:tcW w:w="4098" w:type="dxa"/>
-          </w:tcPr>
-          <w:p/>
-        </w:tc>
-        <w:tc>
-          <w:tcPr>
-            <w:tcW w:w="873" w:type="dxa"/>
-          </w:tcPr>
-          <w:p/>
-        </w:tc>
-      </w:tr>
-      <w:tr>
-        <w:trPr>
-          <w:trHeight w:val="265"/>
-        </w:trPr>
-        <w:tc>
-          <w:tcPr>
-            <w:tcW w:w="4096" w:type="dxa"/>
-          </w:tcPr>
-          <w:p>
-            <w:r>
-              <w:t xml:space="preserve">Takken </w:t>
-            </w:r>
-          </w:p>
-        </w:tc>
-        <w:tc>
-          <w:tcPr>
-            <w:tcW w:w="4098" w:type="dxa"/>
-          </w:tcPr>
-          <w:p>
-            <w:r>
-              <w:t>Jesse M.</w:t>
-            </w:r>
-          </w:p>
-        </w:tc>
-        <w:tc>
-          <w:tcPr>
-            <w:tcW w:w="873" w:type="dxa"/>
-          </w:tcPr>
-          <w:p/>
-        </w:tc>
-      </w:tr>
-      <w:tr>
-        <w:trPr>
-          <w:trHeight w:val="265"/>
-        </w:trPr>
-        <w:tc>
-          <w:tcPr>
-            <w:tcW w:w="4096" w:type="dxa"/>
-          </w:tcPr>
-          <w:p>
-            <w:r>
-              <w:t>Paddenstoelen</w:t>
-            </w:r>
-          </w:p>
-        </w:tc>
-        <w:tc>
-          <w:tcPr>
-            <w:tcW w:w="4098" w:type="dxa"/>
-          </w:tcPr>
-          <w:p/>
-        </w:tc>
-        <w:tc>
-          <w:tcPr>
-            <w:tcW w:w="873" w:type="dxa"/>
-          </w:tcPr>
-          <w:p/>
-        </w:tc>
-      </w:tr>
-      <w:tr>
-        <w:trPr>
-          <w:trHeight w:val="276"/>
-        </w:trPr>
-        <w:tc>
-          <w:tcPr>
-            <w:tcW w:w="4096" w:type="dxa"/>
-          </w:tcPr>
-          <w:p>
-            <w:r>
-              <w:t xml:space="preserve">Vuilniszak </w:t>
-            </w:r>
-          </w:p>
-        </w:tc>
-        <w:tc>
-          <w:tcPr>
-            <w:tcW w:w="4098" w:type="dxa"/>
-          </w:tcPr>
-          <w:p/>
-        </w:tc>
-        <w:tc>
-          <w:tcPr>
-            <w:tcW w:w="873" w:type="dxa"/>
-          </w:tcPr>
-          <w:p/>
-        </w:tc>
-      </w:tr>
-      <w:tr>
-        <w:trPr>
-          <w:trHeight w:val="265"/>
-        </w:trPr>
-        <w:tc>
-          <w:tcPr>
-            <w:tcW w:w="4096" w:type="dxa"/>
-          </w:tcPr>
-          <w:p>
-            <w:r>
-              <w:t xml:space="preserve">Cactus </w:t>
-            </w:r>
-          </w:p>
-        </w:tc>
-        <w:tc>
-          <w:tcPr>
-            <w:tcW w:w="4098" w:type="dxa"/>
-          </w:tcPr>
-          <w:p/>
-        </w:tc>
-        <w:tc>
-          <w:tcPr>
-            <w:tcW w:w="873" w:type="dxa"/>
-          </w:tcPr>
-          <w:p/>
-        </w:tc>
-      </w:tr>
-      <w:tr>
-        <w:trPr>
-          <w:trHeight w:val="265"/>
-        </w:trPr>
-        <w:tc>
-          <w:tcPr>
-            <w:tcW w:w="4096" w:type="dxa"/>
-          </w:tcPr>
-          <w:p>
-            <w:r>
-              <w:t xml:space="preserve">Karkassen </w:t>
-            </w:r>
-          </w:p>
-        </w:tc>
-        <w:tc>
-          <w:tcPr>
-            <w:tcW w:w="4098" w:type="dxa"/>
-          </w:tcPr>
-          <w:p/>
-        </w:tc>
-        <w:tc>
-          <w:tcPr>
-            <w:tcW w:w="873" w:type="dxa"/>
-          </w:tcPr>
-          <w:p/>
-        </w:tc>
-      </w:tr>
-      <w:tr>
-        <w:trPr>
-          <w:trHeight w:val="265"/>
-        </w:trPr>
-        <w:tc>
-          <w:tcPr>
-            <w:tcW w:w="4096" w:type="dxa"/>
-          </w:tcPr>
-          <w:p>
-            <w:r>
-              <w:t>Olievlek</w:t>
-            </w:r>
-          </w:p>
-        </w:tc>
-        <w:tc>
-          <w:tcPr>
-            <w:tcW w:w="4098" w:type="dxa"/>
-          </w:tcPr>
-          <w:p/>
-        </w:tc>
-        <w:tc>
-          <w:tcPr>
-            <w:tcW w:w="873" w:type="dxa"/>
-          </w:tcPr>
-          <w:p/>
-        </w:tc>
-      </w:tr>
-      <w:tr>
-        <w:trPr>
-          <w:trHeight w:val="265"/>
-        </w:trPr>
-        <w:tc>
-          <w:tcPr>
-            <w:tcW w:w="4096" w:type="dxa"/>
-          </w:tcPr>
-          <w:p>
-            <w:r>
-              <w:t>Holle boomstam</w:t>
-            </w:r>
-          </w:p>
-        </w:tc>
-        <w:tc>
-          <w:tcPr>
-            <w:tcW w:w="4098" w:type="dxa"/>
-          </w:tcPr>
-          <w:p>
-            <w:r>
-              <w:t>Jesse M.</w:t>
+              <w:t>S</w:t>
             </w:r>
             <w:bookmarkStart w:id="0" w:name="_GoBack"/>
             <w:bookmarkEnd w:id="0"/>
+            <w:r>
+              <w:t>eija</w:t>
+            </w:r>
+            <w:proofErr w:type="spellEnd"/>
+            <w:r>
+              <w:t xml:space="preserve"> H.</w:t>
+            </w:r>
+          </w:p>
+        </w:tc>
+        <w:tc>
+          <w:tcPr>
+            <w:tcW w:w="873" w:type="dxa"/>
+          </w:tcPr>
+          <w:p/>
+        </w:tc>
+      </w:tr>
+      <w:tr>
+        <w:trPr>
+          <w:trHeight w:val="265"/>
+        </w:trPr>
+        <w:tc>
+          <w:tcPr>
+            <w:tcW w:w="4096" w:type="dxa"/>
+          </w:tcPr>
+          <w:p>
+            <w:r>
+              <w:t>Den</w:t>
+            </w:r>
+          </w:p>
+        </w:tc>
+        <w:tc>
+          <w:tcPr>
+            <w:tcW w:w="4098" w:type="dxa"/>
+          </w:tcPr>
+          <w:p>
+            <w:r>
+              <w:t>Jesse M.</w:t>
+            </w:r>
+          </w:p>
+        </w:tc>
+        <w:tc>
+          <w:tcPr>
+            <w:tcW w:w="873" w:type="dxa"/>
+          </w:tcPr>
+          <w:p>
+            <w:r>
+              <w:t>X</w:t>
+            </w:r>
+          </w:p>
+        </w:tc>
+      </w:tr>
+      <w:tr>
+        <w:trPr>
+          <w:trHeight w:val="276"/>
+        </w:trPr>
+        <w:tc>
+          <w:tcPr>
+            <w:tcW w:w="4096" w:type="dxa"/>
+          </w:tcPr>
+          <w:p>
+            <w:r>
+              <w:t>Rotsen (Grotere stenen Rienk)</w:t>
+            </w:r>
+          </w:p>
+        </w:tc>
+        <w:tc>
+          <w:tcPr>
+            <w:tcW w:w="4098" w:type="dxa"/>
+          </w:tcPr>
+          <w:p/>
+        </w:tc>
+        <w:tc>
+          <w:tcPr>
+            <w:tcW w:w="873" w:type="dxa"/>
+          </w:tcPr>
+          <w:p/>
+        </w:tc>
+      </w:tr>
+      <w:tr>
+        <w:trPr>
+          <w:trHeight w:val="429"/>
+        </w:trPr>
+        <w:tc>
+          <w:tcPr>
+            <w:tcW w:w="4096" w:type="dxa"/>
+          </w:tcPr>
+          <w:p>
+            <w:r>
+              <w:t>Planten</w:t>
+            </w:r>
+          </w:p>
+        </w:tc>
+        <w:tc>
+          <w:tcPr>
+            <w:tcW w:w="4098" w:type="dxa"/>
+          </w:tcPr>
+          <w:p/>
+        </w:tc>
+        <w:tc>
+          <w:tcPr>
+            <w:tcW w:w="873" w:type="dxa"/>
+          </w:tcPr>
+          <w:p/>
+        </w:tc>
+      </w:tr>
+      <w:tr>
+        <w:trPr>
+          <w:trHeight w:val="265"/>
+        </w:trPr>
+        <w:tc>
+          <w:tcPr>
+            <w:tcW w:w="4096" w:type="dxa"/>
+          </w:tcPr>
+          <w:p>
+            <w:r>
+              <w:t>Bloemen</w:t>
+            </w:r>
+          </w:p>
+        </w:tc>
+        <w:tc>
+          <w:tcPr>
+            <w:tcW w:w="4098" w:type="dxa"/>
+          </w:tcPr>
+          <w:p/>
+        </w:tc>
+        <w:tc>
+          <w:tcPr>
+            <w:tcW w:w="873" w:type="dxa"/>
+          </w:tcPr>
+          <w:p/>
+        </w:tc>
+      </w:tr>
+      <w:tr>
+        <w:trPr>
+          <w:trHeight w:val="265"/>
+        </w:trPr>
+        <w:tc>
+          <w:tcPr>
+            <w:tcW w:w="4096" w:type="dxa"/>
+          </w:tcPr>
+          <w:p>
+            <w:r>
+              <w:t>Gras</w:t>
+            </w:r>
+          </w:p>
+        </w:tc>
+        <w:tc>
+          <w:tcPr>
+            <w:tcW w:w="4098" w:type="dxa"/>
+          </w:tcPr>
+          <w:p/>
+        </w:tc>
+        <w:tc>
+          <w:tcPr>
+            <w:tcW w:w="873" w:type="dxa"/>
+          </w:tcPr>
+          <w:p/>
+        </w:tc>
+      </w:tr>
+      <w:tr>
+        <w:trPr>
+          <w:trHeight w:val="265"/>
+        </w:trPr>
+        <w:tc>
+          <w:tcPr>
+            <w:tcW w:w="4096" w:type="dxa"/>
+          </w:tcPr>
+          <w:p>
+            <w:r>
+              <w:t xml:space="preserve">Takken </w:t>
+            </w:r>
+          </w:p>
+        </w:tc>
+        <w:tc>
+          <w:tcPr>
+            <w:tcW w:w="4098" w:type="dxa"/>
+          </w:tcPr>
+          <w:p>
+            <w:r>
+              <w:t>Jesse M.</w:t>
+            </w:r>
+          </w:p>
+        </w:tc>
+        <w:tc>
+          <w:tcPr>
+            <w:tcW w:w="873" w:type="dxa"/>
+          </w:tcPr>
+          <w:p/>
+        </w:tc>
+      </w:tr>
+      <w:tr>
+        <w:trPr>
+          <w:trHeight w:val="265"/>
+        </w:trPr>
+        <w:tc>
+          <w:tcPr>
+            <w:tcW w:w="4096" w:type="dxa"/>
+          </w:tcPr>
+          <w:p>
+            <w:r>
+              <w:t>Paddenstoelen</w:t>
+            </w:r>
+          </w:p>
+        </w:tc>
+        <w:tc>
+          <w:tcPr>
+            <w:tcW w:w="4098" w:type="dxa"/>
+          </w:tcPr>
+          <w:p/>
+        </w:tc>
+        <w:tc>
+          <w:tcPr>
+            <w:tcW w:w="873" w:type="dxa"/>
+          </w:tcPr>
+          <w:p/>
+        </w:tc>
+      </w:tr>
+      <w:tr>
+        <w:trPr>
+          <w:trHeight w:val="276"/>
+        </w:trPr>
+        <w:tc>
+          <w:tcPr>
+            <w:tcW w:w="4096" w:type="dxa"/>
+          </w:tcPr>
+          <w:p>
+            <w:r>
+              <w:t xml:space="preserve">Vuilniszak </w:t>
+            </w:r>
+          </w:p>
+        </w:tc>
+        <w:tc>
+          <w:tcPr>
+            <w:tcW w:w="4098" w:type="dxa"/>
+          </w:tcPr>
+          <w:p/>
+        </w:tc>
+        <w:tc>
+          <w:tcPr>
+            <w:tcW w:w="873" w:type="dxa"/>
+          </w:tcPr>
+          <w:p/>
+        </w:tc>
+      </w:tr>
+      <w:tr>
+        <w:trPr>
+          <w:trHeight w:val="265"/>
+        </w:trPr>
+        <w:tc>
+          <w:tcPr>
+            <w:tcW w:w="4096" w:type="dxa"/>
+          </w:tcPr>
+          <w:p>
+            <w:r>
+              <w:t xml:space="preserve">Cactus </w:t>
+            </w:r>
+          </w:p>
+        </w:tc>
+        <w:tc>
+          <w:tcPr>
+            <w:tcW w:w="4098" w:type="dxa"/>
+          </w:tcPr>
+          <w:p/>
+        </w:tc>
+        <w:tc>
+          <w:tcPr>
+            <w:tcW w:w="873" w:type="dxa"/>
+          </w:tcPr>
+          <w:p/>
+        </w:tc>
+      </w:tr>
+      <w:tr>
+        <w:trPr>
+          <w:trHeight w:val="265"/>
+        </w:trPr>
+        <w:tc>
+          <w:tcPr>
+            <w:tcW w:w="4096" w:type="dxa"/>
+          </w:tcPr>
+          <w:p>
+            <w:r>
+              <w:t xml:space="preserve">Karkassen </w:t>
+            </w:r>
+          </w:p>
+        </w:tc>
+        <w:tc>
+          <w:tcPr>
+            <w:tcW w:w="4098" w:type="dxa"/>
+          </w:tcPr>
+          <w:p/>
+        </w:tc>
+        <w:tc>
+          <w:tcPr>
+            <w:tcW w:w="873" w:type="dxa"/>
+          </w:tcPr>
+          <w:p/>
+        </w:tc>
+      </w:tr>
+      <w:tr>
+        <w:trPr>
+          <w:trHeight w:val="265"/>
+        </w:trPr>
+        <w:tc>
+          <w:tcPr>
+            <w:tcW w:w="4096" w:type="dxa"/>
+          </w:tcPr>
+          <w:p>
+            <w:r>
+              <w:t>Olievlek</w:t>
+            </w:r>
+          </w:p>
+        </w:tc>
+        <w:tc>
+          <w:tcPr>
+            <w:tcW w:w="4098" w:type="dxa"/>
+          </w:tcPr>
+          <w:p/>
+        </w:tc>
+        <w:tc>
+          <w:tcPr>
+            <w:tcW w:w="873" w:type="dxa"/>
+          </w:tcPr>
+          <w:p/>
+        </w:tc>
+      </w:tr>
+      <w:tr>
+        <w:trPr>
+          <w:trHeight w:val="265"/>
+        </w:trPr>
+        <w:tc>
+          <w:tcPr>
+            <w:tcW w:w="4096" w:type="dxa"/>
+          </w:tcPr>
+          <w:p>
+            <w:r>
+              <w:t>Holle boomstam</w:t>
+            </w:r>
+          </w:p>
+        </w:tc>
+        <w:tc>
+          <w:tcPr>
+            <w:tcW w:w="4098" w:type="dxa"/>
+          </w:tcPr>
+          <w:p>
+            <w:r>
+              <w:t>Jesse M.</w:t>
+            </w:r>
           </w:p>
         </w:tc>
         <w:tc>
@@ -1425,6 +1428,56 @@
     </w:sectPr>
   </w:body>
 </w:document>
+</file>
+
+<file path=word/endnotes.xml><?xml version="1.0" encoding="utf-8"?>
+<w:endnotes xmlns:wpc="http://schemas.microsoft.com/office/word/2010/wordprocessingCanvas" xmlns:cx="http://schemas.microsoft.com/office/drawing/2014/chartex" xmlns:cx1="http://schemas.microsoft.com/office/drawing/2015/9/8/chartex" xmlns:cx2="http://schemas.microsoft.com/office/drawing/2015/10/21/chartex" xmlns:cx3="http://schemas.microsoft.com/office/drawing/2016/5/9/chartex" xmlns:cx4="http://schemas.microsoft.com/office/drawing/2016/5/10/chartex" xmlns:cx5="http://schemas.microsoft.com/office/drawing/2016/5/11/chartex" xmlns:cx6="http://schemas.microsoft.com/office/drawing/2016/5/12/chartex" xmlns:cx7="http://schemas.microsoft.com/office/drawing/2016/5/13/chartex" xmlns:cx8="http://schemas.microsoft.com/office/drawing/2016/5/14/chartex" xmlns:mc="http://schemas.openxmlformats.org/markup-compatibility/2006" xmlns:aink="http://schemas.microsoft.com/office/drawing/2016/ink" xmlns:am3d="http://schemas.microsoft.com/office/drawing/2017/model3d" xmlns:o="urn:schemas-microsoft-com:office:office" xmlns:r="http://schemas.openxmlformats.org/officeDocument/2006/relationships" xmlns:m="http://schemas.openxmlformats.org/officeDocument/2006/math" xmlns:v="urn:schemas-microsoft-com:vml" xmlns:wp14="http://schemas.microsoft.com/office/word/2010/wordprocessingDrawing" xmlns:wp="http://schemas.openxmlformats.org/drawingml/2006/wordprocessingDrawing" xmlns:w10="urn:schemas-microsoft-com:office:word" xmlns:w="http://schemas.openxmlformats.org/wordprocessingml/2006/main" xmlns:w14="http://schemas.microsoft.com/office/word/2010/wordml" xmlns:w15="http://schemas.microsoft.com/office/word/2012/wordml" xmlns:w16cid="http://schemas.microsoft.com/office/word/2016/wordml/cid" xmlns:w16se="http://schemas.microsoft.com/office/word/2015/wordml/symex" xmlns:wpg="http://schemas.microsoft.com/office/word/2010/wordprocessingGroup" xmlns:wpi="http://schemas.microsoft.com/office/word/2010/wordprocessingInk" xmlns:wne="http://schemas.microsoft.com/office/word/2006/wordml" xmlns:wps="http://schemas.microsoft.com/office/word/2010/wordprocessingShape" mc:Ignorable="w14 w15 w16se w16cid wp14">
+  <w:endnote w:type="separator" w:id="-1">
+    <w:p>
+      <w:pPr>
+        <w:spacing w:after="0" w:line="240" w:lineRule="auto"/>
+      </w:pPr>
+      <w:r>
+        <w:separator/>
+      </w:r>
+    </w:p>
+  </w:endnote>
+  <w:endnote w:type="continuationSeparator" w:id="0">
+    <w:p>
+      <w:pPr>
+        <w:spacing w:after="0" w:line="240" w:lineRule="auto"/>
+      </w:pPr>
+      <w:r>
+        <w:continuationSeparator/>
+      </w:r>
+    </w:p>
+  </w:endnote>
+</w:endnotes>
+</file>
+
+<file path=word/footnotes.xml><?xml version="1.0" encoding="utf-8"?>
+<w:footnotes xmlns:wpc="http://schemas.microsoft.com/office/word/2010/wordprocessingCanvas" xmlns:cx="http://schemas.microsoft.com/office/drawing/2014/chartex" xmlns:cx1="http://schemas.microsoft.com/office/drawing/2015/9/8/chartex" xmlns:cx2="http://schemas.microsoft.com/office/drawing/2015/10/21/chartex" xmlns:cx3="http://schemas.microsoft.com/office/drawing/2016/5/9/chartex" xmlns:cx4="http://schemas.microsoft.com/office/drawing/2016/5/10/chartex" xmlns:cx5="http://schemas.microsoft.com/office/drawing/2016/5/11/chartex" xmlns:cx6="http://schemas.microsoft.com/office/drawing/2016/5/12/chartex" xmlns:cx7="http://schemas.microsoft.com/office/drawing/2016/5/13/chartex" xmlns:cx8="http://schemas.microsoft.com/office/drawing/2016/5/14/chartex" xmlns:mc="http://schemas.openxmlformats.org/markup-compatibility/2006" xmlns:aink="http://schemas.microsoft.com/office/drawing/2016/ink" xmlns:am3d="http://schemas.microsoft.com/office/drawing/2017/model3d" xmlns:o="urn:schemas-microsoft-com:office:office" xmlns:r="http://schemas.openxmlformats.org/officeDocument/2006/relationships" xmlns:m="http://schemas.openxmlformats.org/officeDocument/2006/math" xmlns:v="urn:schemas-microsoft-com:vml" xmlns:wp14="http://schemas.microsoft.com/office/word/2010/wordprocessingDrawing" xmlns:wp="http://schemas.openxmlformats.org/drawingml/2006/wordprocessingDrawing" xmlns:w10="urn:schemas-microsoft-com:office:word" xmlns:w="http://schemas.openxmlformats.org/wordprocessingml/2006/main" xmlns:w14="http://schemas.microsoft.com/office/word/2010/wordml" xmlns:w15="http://schemas.microsoft.com/office/word/2012/wordml" xmlns:w16cid="http://schemas.microsoft.com/office/word/2016/wordml/cid" xmlns:w16se="http://schemas.microsoft.com/office/word/2015/wordml/symex" xmlns:wpg="http://schemas.microsoft.com/office/word/2010/wordprocessingGroup" xmlns:wpi="http://schemas.microsoft.com/office/word/2010/wordprocessingInk" xmlns:wne="http://schemas.microsoft.com/office/word/2006/wordml" xmlns:wps="http://schemas.microsoft.com/office/word/2010/wordprocessingShape" mc:Ignorable="w14 w15 w16se w16cid wp14">
+  <w:footnote w:type="separator" w:id="-1">
+    <w:p>
+      <w:pPr>
+        <w:spacing w:after="0" w:line="240" w:lineRule="auto"/>
+      </w:pPr>
+      <w:r>
+        <w:separator/>
+      </w:r>
+    </w:p>
+  </w:footnote>
+  <w:footnote w:type="continuationSeparator" w:id="0">
+    <w:p>
+      <w:pPr>
+        <w:spacing w:after="0" w:line="240" w:lineRule="auto"/>
+      </w:pPr>
+      <w:r>
+        <w:continuationSeparator/>
+      </w:r>
+    </w:p>
+  </w:footnote>
+</w:footnotes>
 </file>
 
 <file path=word/styles.xml><?xml version="1.0" encoding="utf-8"?>
@@ -1872,6 +1925,50 @@
       </w:tblBorders>
     </w:tblPr>
   </w:style>
+  <w:style w:type="paragraph" w:styleId="Koptekst">
+    <w:name w:val="header"/>
+    <w:basedOn w:val="Standaard"/>
+    <w:link w:val="KoptekstChar"/>
+    <w:uiPriority w:val="99"/>
+    <w:unhideWhenUsed/>
+    <w:rsid w:val="002C3861"/>
+    <w:pPr>
+      <w:tabs>
+        <w:tab w:val="center" w:pos="4536"/>
+        <w:tab w:val="right" w:pos="9072"/>
+      </w:tabs>
+      <w:spacing w:after="0" w:line="240" w:lineRule="auto"/>
+    </w:pPr>
+  </w:style>
+  <w:style w:type="character" w:customStyle="1" w:styleId="KoptekstChar">
+    <w:name w:val="Koptekst Char"/>
+    <w:basedOn w:val="Standaardalinea-lettertype"/>
+    <w:link w:val="Koptekst"/>
+    <w:uiPriority w:val="99"/>
+    <w:rsid w:val="002C3861"/>
+  </w:style>
+  <w:style w:type="paragraph" w:styleId="Voettekst">
+    <w:name w:val="footer"/>
+    <w:basedOn w:val="Standaard"/>
+    <w:link w:val="VoettekstChar"/>
+    <w:uiPriority w:val="99"/>
+    <w:unhideWhenUsed/>
+    <w:rsid w:val="002C3861"/>
+    <w:pPr>
+      <w:tabs>
+        <w:tab w:val="center" w:pos="4536"/>
+        <w:tab w:val="right" w:pos="9072"/>
+      </w:tabs>
+      <w:spacing w:after="0" w:line="240" w:lineRule="auto"/>
+    </w:pPr>
+  </w:style>
+  <w:style w:type="character" w:customStyle="1" w:styleId="VoettekstChar">
+    <w:name w:val="Voettekst Char"/>
+    <w:basedOn w:val="Standaardalinea-lettertype"/>
+    <w:link w:val="Voettekst"/>
+    <w:uiPriority w:val="99"/>
+    <w:rsid w:val="002C3861"/>
+  </w:style>
 </w:styles>
 </file>
 

</xml_diff>